<commit_message>
Deployed 83565ca with MkDocs version: 1.2.1
</commit_message>
<xml_diff>
--- a/legislacao/plog/PLOG0022A.docx
+++ b/legislacao/plog/PLOG0022A.docx
@@ -76,7 +76,7 @@
           <w:left w:w="70" w:type="dxa"/>
           <w:right w:w="70" w:type="dxa"/>
         </w:tblCellMar>
-        <w:tblLook w:val="00AF"/>
+        <w:tblLook w:val="00A0"/>
       </w:tblPr>
       <w:tblGrid>
         <w:gridCol w:w="2197"/>
@@ -342,8 +342,6 @@
                 <w:szCs w:val="24"/>
               </w:rPr>
             </w:pPr>
-            <w:bookmarkStart w:id="0" w:name="_GoBack"/>
-            <w:bookmarkEnd w:id="0"/>
           </w:p>
         </w:tc>
         <w:tc>
@@ -676,9 +674,6 @@
         <w:t>à</w:t>
       </w:r>
       <w:r>
-        <w:t xml:space="preserve"> </w:t>
-      </w:r>
-      <w:r>
         <w:t>compilação de requisições de ressuprimento de material nacionalizado</w:t>
       </w:r>
       <w:r>
@@ -1305,13 +1300,6 @@
         </w:rPr>
         <w:t>Estas requisições são processadas pela NNAQ, através da NTCP, com a finalidade de confeccionar o correspondente processo de aquisição dos itens demandados pelos Parques junto ao mercado nacional.</w:t>
       </w:r>
-      <w:r>
-        <w:rPr>
-          <w:sz w:val="24"/>
-          <w:szCs w:val="24"/>
-        </w:rPr>
-        <w:t xml:space="preserve"> </w:t>
-      </w:r>
     </w:p>
     <w:p>
       <w:pPr>
@@ -2424,23 +2412,7 @@
           <w:szCs w:val="24"/>
           <w:lang w:val="pt-PT"/>
         </w:rPr>
-        <w:t>is</w:t>
-      </w:r>
-      <w:r>
-        <w:rPr>
-          <w:sz w:val="24"/>
-          <w:szCs w:val="24"/>
-          <w:lang w:val="pt-PT"/>
-        </w:rPr>
-        <w:t xml:space="preserve"> </w:t>
-      </w:r>
-      <w:r>
-        <w:rPr>
-          <w:sz w:val="24"/>
-          <w:szCs w:val="24"/>
-          <w:lang w:val="pt-PT"/>
-        </w:rPr>
-        <w:t>com o lote mínimo de aquisição do item.</w:t>
+        <w:t>iscom o lote mínimo de aquisição do item.</w:t>
       </w:r>
     </w:p>
     <w:p>
@@ -2506,216 +2478,6 @@
           <w:lang w:val="pt-PT"/>
         </w:rPr>
         <w:t>AJUSTAR REQUISIÇAO</w:t>
-      </w:r>
-    </w:p>
-    <w:p>
-      <w:pPr>
-        <w:keepNext/>
-        <w:keepLines/>
-        <w:widowControl w:val="0"/>
-        <w:numPr>
-          <w:ilvl w:val="2"/>
-          <w:numId w:val="1"/>
-        </w:numPr>
-        <w:spacing w:after="120"/>
-        <w:rPr>
-          <w:b/>
-          <w:sz w:val="24"/>
-          <w:szCs w:val="24"/>
-        </w:rPr>
-      </w:pPr>
-      <w:r>
-        <w:rPr>
-          <w:sz w:val="24"/>
-          <w:szCs w:val="24"/>
-          <w:lang w:val="pt-PT"/>
-        </w:rPr>
-        <w:t xml:space="preserve">Se houver a necessidade de ajustes em virtude da análise realizada, </w:t>
-      </w:r>
-      <w:r>
-        <w:rPr>
-          <w:sz w:val="24"/>
-          <w:szCs w:val="24"/>
-          <w:lang w:val="pt-PT"/>
-        </w:rPr>
-        <w:t xml:space="preserve">o mesmo deve ser feito através </w:t>
-      </w:r>
-      <w:r>
-        <w:rPr>
-          <w:sz w:val="24"/>
-          <w:szCs w:val="24"/>
-          <w:lang w:val="pt-PT"/>
-        </w:rPr>
-        <w:t xml:space="preserve">da </w:t>
-      </w:r>
-      <w:r>
-        <w:rPr>
-          <w:sz w:val="24"/>
-          <w:szCs w:val="24"/>
-          <w:highlight w:val="yellow"/>
-          <w:lang w:val="pt-PT"/>
-        </w:rPr>
-        <w:t>tela XXXX do SILOMS</w:t>
-      </w:r>
-      <w:r>
-        <w:rPr>
-          <w:sz w:val="24"/>
-          <w:szCs w:val="24"/>
-          <w:lang w:val="pt-PT"/>
-        </w:rPr>
-        <w:t>, conforme:</w:t>
-      </w:r>
-    </w:p>
-    <w:p>
-      <w:pPr>
-        <w:keepNext/>
-        <w:keepLines/>
-        <w:widowControl w:val="0"/>
-        <w:numPr>
-          <w:ilvl w:val="3"/>
-          <w:numId w:val="1"/>
-        </w:numPr>
-        <w:spacing w:after="120"/>
-        <w:rPr>
-          <w:b/>
-          <w:sz w:val="24"/>
-          <w:szCs w:val="24"/>
-        </w:rPr>
-      </w:pPr>
-      <w:r>
-        <w:rPr>
-          <w:sz w:val="24"/>
-          <w:szCs w:val="24"/>
-          <w:lang w:val="pt-PT"/>
-        </w:rPr>
-        <w:t>Para ajuste de preço de referência:</w:t>
-      </w:r>
-    </w:p>
-    <w:p>
-      <w:pPr>
-        <w:keepNext/>
-        <w:keepLines/>
-        <w:widowControl w:val="0"/>
-        <w:numPr>
-          <w:ilvl w:val="4"/>
-          <w:numId w:val="1"/>
-        </w:numPr>
-        <w:spacing w:after="120"/>
-        <w:rPr>
-          <w:b/>
-          <w:sz w:val="24"/>
-          <w:szCs w:val="24"/>
-        </w:rPr>
-      </w:pPr>
-      <w:r>
-        <w:rPr>
-          <w:sz w:val="24"/>
-          <w:szCs w:val="24"/>
-          <w:highlight w:val="yellow"/>
-          <w:lang w:val="pt-PT"/>
-        </w:rPr>
-        <w:t>PASSO 1</w:t>
-      </w:r>
-    </w:p>
-    <w:p>
-      <w:pPr>
-        <w:keepNext/>
-        <w:keepLines/>
-        <w:widowControl w:val="0"/>
-        <w:numPr>
-          <w:ilvl w:val="4"/>
-          <w:numId w:val="1"/>
-        </w:numPr>
-        <w:spacing w:after="120"/>
-        <w:rPr>
-          <w:b/>
-          <w:sz w:val="24"/>
-          <w:szCs w:val="24"/>
-        </w:rPr>
-      </w:pPr>
-      <w:r>
-        <w:rPr>
-          <w:sz w:val="24"/>
-          <w:szCs w:val="24"/>
-          <w:lang w:val="pt-PT"/>
-        </w:rPr>
-        <w:t>PASSO 2</w:t>
-      </w:r>
-    </w:p>
-    <w:p>
-      <w:pPr>
-        <w:keepNext/>
-        <w:keepLines/>
-        <w:widowControl w:val="0"/>
-        <w:numPr>
-          <w:ilvl w:val="3"/>
-          <w:numId w:val="1"/>
-        </w:numPr>
-        <w:spacing w:after="120"/>
-        <w:rPr>
-          <w:b/>
-          <w:sz w:val="24"/>
-          <w:szCs w:val="24"/>
-        </w:rPr>
-      </w:pPr>
-      <w:r>
-        <w:rPr>
-          <w:sz w:val="24"/>
-          <w:szCs w:val="24"/>
-          <w:lang w:val="pt-PT"/>
-        </w:rPr>
-        <w:t>Para ajuste de quantidade:</w:t>
-      </w:r>
-    </w:p>
-    <w:p>
-      <w:pPr>
-        <w:keepNext/>
-        <w:keepLines/>
-        <w:widowControl w:val="0"/>
-        <w:numPr>
-          <w:ilvl w:val="4"/>
-          <w:numId w:val="1"/>
-        </w:numPr>
-        <w:spacing w:after="120"/>
-        <w:rPr>
-          <w:b/>
-          <w:sz w:val="24"/>
-          <w:szCs w:val="24"/>
-        </w:rPr>
-      </w:pPr>
-      <w:r>
-        <w:rPr>
-          <w:sz w:val="24"/>
-          <w:szCs w:val="24"/>
-          <w:highlight w:val="yellow"/>
-          <w:lang w:val="pt-PT"/>
-        </w:rPr>
-        <w:t>PASSO 1</w:t>
-      </w:r>
-    </w:p>
-    <w:p>
-      <w:pPr>
-        <w:keepNext/>
-        <w:keepLines/>
-        <w:widowControl w:val="0"/>
-        <w:numPr>
-          <w:ilvl w:val="4"/>
-          <w:numId w:val="1"/>
-        </w:numPr>
-        <w:spacing w:after="120"/>
-        <w:rPr>
-          <w:b/>
-          <w:sz w:val="24"/>
-          <w:szCs w:val="24"/>
-        </w:rPr>
-      </w:pPr>
-      <w:r>
-        <w:rPr>
-          <w:sz w:val="24"/>
-          <w:szCs w:val="24"/>
-          <w:lang w:val="pt-PT"/>
-        </w:rPr>
-        <w:t>PASSO 2</w:t>
       </w:r>
     </w:p>
     <w:p>
@@ -2741,6 +2503,1479 @@
           <w:szCs w:val="24"/>
           <w:lang w:val="pt-PT"/>
         </w:rPr>
+        <w:t xml:space="preserve">Se houver a necessidade de ajuste </w:t>
+      </w:r>
+      <w:r>
+        <w:rPr>
+          <w:sz w:val="24"/>
+          <w:szCs w:val="24"/>
+          <w:lang w:val="pt-PT"/>
+        </w:rPr>
+        <w:t>de preço de referência e</w:t>
+      </w:r>
+      <w:r>
+        <w:rPr>
+          <w:sz w:val="24"/>
+          <w:szCs w:val="24"/>
+          <w:lang w:val="pt-PT"/>
+        </w:rPr>
+        <w:t>/ou</w:t>
+      </w:r>
+      <w:r>
+        <w:rPr>
+          <w:sz w:val="24"/>
+          <w:szCs w:val="24"/>
+          <w:lang w:val="pt-PT"/>
+        </w:rPr>
+        <w:t xml:space="preserve"> quantidade </w:t>
+      </w:r>
+      <w:r>
+        <w:rPr>
+          <w:sz w:val="24"/>
+          <w:szCs w:val="24"/>
+          <w:lang w:val="pt-PT"/>
+        </w:rPr>
+        <w:t xml:space="preserve">em virtude da análise realizada, </w:t>
+      </w:r>
+      <w:r>
+        <w:rPr>
+          <w:sz w:val="24"/>
+          <w:szCs w:val="24"/>
+          <w:lang w:val="pt-PT"/>
+        </w:rPr>
+        <w:t>a</w:t>
+      </w:r>
+      <w:r>
+        <w:rPr>
+          <w:sz w:val="24"/>
+          <w:szCs w:val="24"/>
+          <w:lang w:val="pt-PT"/>
+        </w:rPr>
+        <w:t xml:space="preserve"> mesm</w:t>
+      </w:r>
+      <w:r>
+        <w:rPr>
+          <w:sz w:val="24"/>
+          <w:szCs w:val="24"/>
+          <w:lang w:val="pt-PT"/>
+        </w:rPr>
+        <w:t>a</w:t>
+      </w:r>
+      <w:r>
+        <w:rPr>
+          <w:sz w:val="24"/>
+          <w:szCs w:val="24"/>
+          <w:lang w:val="pt-PT"/>
+        </w:rPr>
+        <w:t xml:space="preserve"> deve ser feito através </w:t>
+      </w:r>
+      <w:r>
+        <w:rPr>
+          <w:sz w:val="24"/>
+          <w:szCs w:val="24"/>
+          <w:lang w:val="pt-PT"/>
+        </w:rPr>
+        <w:t>d</w:t>
+      </w:r>
+      <w:r>
+        <w:rPr>
+          <w:sz w:val="24"/>
+          <w:szCs w:val="24"/>
+          <w:lang w:val="pt-PT"/>
+        </w:rPr>
+        <w:t>o</w:t>
+      </w:r>
+      <w:r>
+        <w:rPr>
+          <w:sz w:val="24"/>
+          <w:szCs w:val="24"/>
+          <w:lang w:val="pt-PT"/>
+        </w:rPr>
+        <w:t xml:space="preserve"> </w:t>
+      </w:r>
+      <w:r>
+        <w:rPr>
+          <w:sz w:val="24"/>
+          <w:szCs w:val="24"/>
+          <w:lang w:val="pt-PT"/>
+        </w:rPr>
+        <w:t>SILOMS</w:t>
+      </w:r>
+      <w:r>
+        <w:rPr>
+          <w:sz w:val="24"/>
+          <w:szCs w:val="24"/>
+          <w:lang w:val="pt-PT"/>
+        </w:rPr>
+        <w:t xml:space="preserve"> Aquisição</w:t>
+      </w:r>
+      <w:r>
+        <w:rPr>
+          <w:sz w:val="24"/>
+          <w:szCs w:val="24"/>
+          <w:lang w:val="pt-PT"/>
+        </w:rPr>
+        <w:t xml:space="preserve"> e Contratos</w:t>
+      </w:r>
+      <w:r>
+        <w:rPr>
+          <w:sz w:val="24"/>
+          <w:szCs w:val="24"/>
+          <w:lang w:val="pt-PT"/>
+        </w:rPr>
+        <w:t>.</w:t>
+      </w:r>
+    </w:p>
+    <w:p>
+      <w:pPr>
+        <w:keepNext/>
+        <w:keepLines/>
+        <w:widowControl w:val="0"/>
+        <w:numPr>
+          <w:ilvl w:val="2"/>
+          <w:numId w:val="1"/>
+        </w:numPr>
+        <w:spacing w:after="120"/>
+        <w:jc w:val="both"/>
+        <w:rPr>
+          <w:b/>
+          <w:sz w:val="24"/>
+          <w:szCs w:val="24"/>
+        </w:rPr>
+      </w:pPr>
+      <w:r>
+        <w:rPr>
+          <w:sz w:val="24"/>
+          <w:szCs w:val="24"/>
+          <w:lang w:val="pt-PT"/>
+        </w:rPr>
+        <w:t>A requisição deverá estar no estado de “Aguardando Validação” para que seja possível realizar os ajustes necessários.</w:t>
+      </w:r>
+    </w:p>
+    <w:p>
+      <w:pPr>
+        <w:keepNext/>
+        <w:keepLines/>
+        <w:widowControl w:val="0"/>
+        <w:numPr>
+          <w:ilvl w:val="2"/>
+          <w:numId w:val="1"/>
+        </w:numPr>
+        <w:spacing w:after="120"/>
+        <w:jc w:val="both"/>
+        <w:rPr>
+          <w:b/>
+          <w:sz w:val="24"/>
+          <w:szCs w:val="24"/>
+        </w:rPr>
+      </w:pPr>
+      <w:r>
+        <w:rPr>
+          <w:sz w:val="24"/>
+          <w:szCs w:val="24"/>
+          <w:lang w:val="pt-PT"/>
+        </w:rPr>
+        <w:t xml:space="preserve">Se a requisição </w:t>
+      </w:r>
+      <w:r>
+        <w:rPr>
+          <w:sz w:val="24"/>
+          <w:szCs w:val="24"/>
+          <w:lang w:val="pt-PT"/>
+        </w:rPr>
+        <w:t xml:space="preserve">não estiver no estado </w:t>
+      </w:r>
+      <w:r>
+        <w:rPr>
+          <w:sz w:val="24"/>
+          <w:szCs w:val="24"/>
+          <w:lang w:val="pt-PT"/>
+        </w:rPr>
+        <w:t>“Aguardando Validação”</w:t>
+      </w:r>
+      <w:r>
+        <w:rPr>
+          <w:sz w:val="24"/>
+          <w:szCs w:val="24"/>
+          <w:lang w:val="pt-PT"/>
+        </w:rPr>
+        <w:t xml:space="preserve">, a mesma </w:t>
+      </w:r>
+      <w:r>
+        <w:rPr>
+          <w:sz w:val="24"/>
+          <w:szCs w:val="24"/>
+          <w:lang w:val="pt-PT"/>
+        </w:rPr>
+        <w:t>deverá ser previamente</w:t>
+      </w:r>
+      <w:r>
+        <w:rPr>
+          <w:sz w:val="24"/>
+          <w:szCs w:val="24"/>
+          <w:lang w:val="pt-PT"/>
+        </w:rPr>
+        <w:t xml:space="preserve"> </w:t>
+      </w:r>
+      <w:r>
+        <w:rPr>
+          <w:sz w:val="24"/>
+          <w:szCs w:val="24"/>
+          <w:lang w:val="pt-PT"/>
+        </w:rPr>
+        <w:t>atualizada para este estado</w:t>
+      </w:r>
+      <w:r>
+        <w:rPr>
+          <w:sz w:val="24"/>
+          <w:szCs w:val="24"/>
+          <w:lang w:val="pt-PT"/>
+        </w:rPr>
+        <w:t xml:space="preserve"> de forma que as atualizações possam ocorrer,</w:t>
+      </w:r>
+      <w:r>
+        <w:rPr>
+          <w:sz w:val="24"/>
+          <w:szCs w:val="24"/>
+          <w:lang w:val="pt-PT"/>
+        </w:rPr>
+        <w:t xml:space="preserve"> </w:t>
+      </w:r>
+      <w:r>
+        <w:rPr>
+          <w:sz w:val="24"/>
+          <w:szCs w:val="24"/>
+          <w:lang w:val="pt-PT"/>
+        </w:rPr>
+        <w:t>conforme:</w:t>
+      </w:r>
+    </w:p>
+    <w:p>
+      <w:pPr>
+        <w:keepNext/>
+        <w:keepLines/>
+        <w:widowControl w:val="0"/>
+        <w:numPr>
+          <w:ilvl w:val="3"/>
+          <w:numId w:val="1"/>
+        </w:numPr>
+        <w:spacing w:after="120"/>
+        <w:rPr>
+          <w:bCs/>
+          <w:sz w:val="24"/>
+          <w:szCs w:val="24"/>
+        </w:rPr>
+      </w:pPr>
+      <w:r>
+        <w:rPr>
+          <w:bCs/>
+          <w:sz w:val="24"/>
+          <w:szCs w:val="24"/>
+        </w:rPr>
+        <w:t xml:space="preserve">Selecionar a aba </w:t>
+      </w:r>
+      <w:r>
+        <w:rPr>
+          <w:bCs/>
+          <w:sz w:val="24"/>
+          <w:szCs w:val="24"/>
+        </w:rPr>
+        <w:t>“</w:t>
+      </w:r>
+      <w:r>
+        <w:rPr>
+          <w:bCs/>
+          <w:sz w:val="24"/>
+          <w:szCs w:val="24"/>
+        </w:rPr>
+        <w:t>Requisição</w:t>
+      </w:r>
+      <w:r>
+        <w:rPr>
+          <w:bCs/>
+          <w:sz w:val="24"/>
+          <w:szCs w:val="24"/>
+        </w:rPr>
+        <w:t>”</w:t>
+      </w:r>
+      <w:r>
+        <w:rPr>
+          <w:bCs/>
+          <w:sz w:val="24"/>
+          <w:szCs w:val="24"/>
+        </w:rPr>
+        <w:t xml:space="preserve"> e clicar em </w:t>
+      </w:r>
+      <w:r>
+        <w:rPr>
+          <w:bCs/>
+          <w:sz w:val="24"/>
+          <w:szCs w:val="24"/>
+        </w:rPr>
+        <w:t>“</w:t>
+      </w:r>
+      <w:r>
+        <w:rPr>
+          <w:bCs/>
+          <w:sz w:val="24"/>
+          <w:szCs w:val="24"/>
+        </w:rPr>
+        <w:t>Gerenciamento de Requisição</w:t>
+      </w:r>
+      <w:r>
+        <w:rPr>
+          <w:bCs/>
+          <w:sz w:val="24"/>
+          <w:szCs w:val="24"/>
+        </w:rPr>
+        <w:t>”</w:t>
+      </w:r>
+      <w:r>
+        <w:rPr>
+          <w:bCs/>
+          <w:sz w:val="24"/>
+          <w:szCs w:val="24"/>
+        </w:rPr>
+        <w:t>;</w:t>
+      </w:r>
+    </w:p>
+    <w:p>
+      <w:pPr>
+        <w:keepNext/>
+        <w:keepLines/>
+        <w:widowControl w:val="0"/>
+        <w:numPr>
+          <w:ilvl w:val="3"/>
+          <w:numId w:val="1"/>
+        </w:numPr>
+        <w:spacing w:after="120"/>
+        <w:rPr>
+          <w:bCs/>
+          <w:sz w:val="24"/>
+          <w:szCs w:val="24"/>
+        </w:rPr>
+      </w:pPr>
+      <w:r>
+        <w:rPr>
+          <w:bCs/>
+          <w:sz w:val="24"/>
+          <w:szCs w:val="24"/>
+        </w:rPr>
+        <w:t xml:space="preserve">No campo </w:t>
+      </w:r>
+      <w:r>
+        <w:rPr>
+          <w:bCs/>
+          <w:sz w:val="24"/>
+          <w:szCs w:val="24"/>
+        </w:rPr>
+        <w:t>“</w:t>
+      </w:r>
+      <w:r>
+        <w:rPr>
+          <w:bCs/>
+          <w:sz w:val="24"/>
+          <w:szCs w:val="24"/>
+        </w:rPr>
+        <w:t>Requisição</w:t>
+      </w:r>
+      <w:r>
+        <w:rPr>
+          <w:bCs/>
+          <w:sz w:val="24"/>
+          <w:szCs w:val="24"/>
+        </w:rPr>
+        <w:t>”</w:t>
+      </w:r>
+      <w:r>
+        <w:rPr>
+          <w:bCs/>
+          <w:sz w:val="24"/>
+          <w:szCs w:val="24"/>
+        </w:rPr>
+        <w:t xml:space="preserve"> informar a requisição que deseja alterar;</w:t>
+      </w:r>
+    </w:p>
+    <w:p>
+      <w:pPr>
+        <w:keepNext/>
+        <w:keepLines/>
+        <w:widowControl w:val="0"/>
+        <w:numPr>
+          <w:ilvl w:val="3"/>
+          <w:numId w:val="1"/>
+        </w:numPr>
+        <w:spacing w:after="120"/>
+        <w:rPr>
+          <w:bCs/>
+          <w:sz w:val="24"/>
+          <w:szCs w:val="24"/>
+        </w:rPr>
+      </w:pPr>
+      <w:r>
+        <w:rPr>
+          <w:bCs/>
+          <w:sz w:val="24"/>
+          <w:szCs w:val="24"/>
+        </w:rPr>
+        <w:t xml:space="preserve">No campo </w:t>
+      </w:r>
+      <w:r>
+        <w:rPr>
+          <w:bCs/>
+          <w:sz w:val="24"/>
+          <w:szCs w:val="24"/>
+        </w:rPr>
+        <w:t>“</w:t>
+      </w:r>
+      <w:r>
+        <w:rPr>
+          <w:bCs/>
+          <w:sz w:val="24"/>
+          <w:szCs w:val="24"/>
+        </w:rPr>
+        <w:t>Tipo</w:t>
+      </w:r>
+      <w:r>
+        <w:rPr>
+          <w:bCs/>
+          <w:sz w:val="24"/>
+          <w:szCs w:val="24"/>
+        </w:rPr>
+        <w:t>”</w:t>
+      </w:r>
+      <w:r>
+        <w:rPr>
+          <w:bCs/>
+          <w:sz w:val="24"/>
+          <w:szCs w:val="24"/>
+        </w:rPr>
+        <w:t xml:space="preserve"> e </w:t>
+      </w:r>
+      <w:r>
+        <w:rPr>
+          <w:bCs/>
+          <w:sz w:val="24"/>
+          <w:szCs w:val="24"/>
+        </w:rPr>
+        <w:t>“</w:t>
+      </w:r>
+      <w:r>
+        <w:rPr>
+          <w:bCs/>
+          <w:sz w:val="24"/>
+          <w:szCs w:val="24"/>
+        </w:rPr>
+        <w:t>Status</w:t>
+      </w:r>
+      <w:r>
+        <w:rPr>
+          <w:bCs/>
+          <w:sz w:val="24"/>
+          <w:szCs w:val="24"/>
+        </w:rPr>
+        <w:t>”</w:t>
+      </w:r>
+      <w:r>
+        <w:rPr>
+          <w:bCs/>
+          <w:sz w:val="24"/>
+          <w:szCs w:val="24"/>
+        </w:rPr>
+        <w:t xml:space="preserve"> selecionar </w:t>
+      </w:r>
+      <w:r>
+        <w:rPr>
+          <w:bCs/>
+          <w:sz w:val="24"/>
+          <w:szCs w:val="24"/>
+        </w:rPr>
+        <w:t>“</w:t>
+      </w:r>
+      <w:r>
+        <w:rPr>
+          <w:bCs/>
+          <w:sz w:val="24"/>
+          <w:szCs w:val="24"/>
+        </w:rPr>
+        <w:t>Todos</w:t>
+      </w:r>
+      <w:r>
+        <w:rPr>
+          <w:bCs/>
+          <w:sz w:val="24"/>
+          <w:szCs w:val="24"/>
+        </w:rPr>
+        <w:t>”</w:t>
+      </w:r>
+      <w:r>
+        <w:rPr>
+          <w:bCs/>
+          <w:sz w:val="24"/>
+          <w:szCs w:val="24"/>
+        </w:rPr>
+        <w:t xml:space="preserve">, </w:t>
+      </w:r>
+      <w:r>
+        <w:rPr>
+          <w:bCs/>
+          <w:sz w:val="24"/>
+          <w:szCs w:val="24"/>
+        </w:rPr>
+        <w:t xml:space="preserve">deixando </w:t>
+      </w:r>
+      <w:r>
+        <w:rPr>
+          <w:bCs/>
+          <w:sz w:val="24"/>
+          <w:szCs w:val="24"/>
+        </w:rPr>
+        <w:t>o restante dos campos em branco;</w:t>
+      </w:r>
+    </w:p>
+    <w:p>
+      <w:pPr>
+        <w:keepNext/>
+        <w:keepLines/>
+        <w:widowControl w:val="0"/>
+        <w:numPr>
+          <w:ilvl w:val="3"/>
+          <w:numId w:val="1"/>
+        </w:numPr>
+        <w:spacing w:after="120"/>
+        <w:rPr>
+          <w:bCs/>
+          <w:sz w:val="24"/>
+          <w:szCs w:val="24"/>
+        </w:rPr>
+      </w:pPr>
+      <w:r>
+        <w:rPr>
+          <w:bCs/>
+          <w:sz w:val="24"/>
+          <w:szCs w:val="24"/>
+        </w:rPr>
+        <w:t xml:space="preserve">Pressionar a tecla de </w:t>
+      </w:r>
+      <w:r>
+        <w:rPr>
+          <w:bCs/>
+          <w:sz w:val="24"/>
+          <w:szCs w:val="24"/>
+        </w:rPr>
+        <w:t>“</w:t>
+      </w:r>
+      <w:r>
+        <w:rPr>
+          <w:bCs/>
+          <w:sz w:val="24"/>
+          <w:szCs w:val="24"/>
+        </w:rPr>
+        <w:t>Busca</w:t>
+      </w:r>
+      <w:r>
+        <w:rPr>
+          <w:bCs/>
+          <w:sz w:val="24"/>
+          <w:szCs w:val="24"/>
+        </w:rPr>
+        <w:t>”</w:t>
+      </w:r>
+      <w:r>
+        <w:rPr>
+          <w:bCs/>
+          <w:sz w:val="24"/>
+          <w:szCs w:val="24"/>
+        </w:rPr>
+        <w:t>;</w:t>
+      </w:r>
+    </w:p>
+    <w:p>
+      <w:pPr>
+        <w:keepNext/>
+        <w:keepLines/>
+        <w:widowControl w:val="0"/>
+        <w:numPr>
+          <w:ilvl w:val="3"/>
+          <w:numId w:val="1"/>
+        </w:numPr>
+        <w:spacing w:after="120"/>
+        <w:rPr>
+          <w:bCs/>
+          <w:sz w:val="24"/>
+          <w:szCs w:val="24"/>
+        </w:rPr>
+      </w:pPr>
+      <w:r>
+        <w:rPr>
+          <w:bCs/>
+          <w:sz w:val="24"/>
+          <w:szCs w:val="24"/>
+        </w:rPr>
+        <w:t xml:space="preserve">Selecionar a </w:t>
+      </w:r>
+      <w:r>
+        <w:rPr>
+          <w:bCs/>
+          <w:sz w:val="24"/>
+          <w:szCs w:val="24"/>
+        </w:rPr>
+        <w:t>“</w:t>
+      </w:r>
+      <w:r>
+        <w:rPr>
+          <w:bCs/>
+          <w:sz w:val="24"/>
+          <w:szCs w:val="24"/>
+        </w:rPr>
+        <w:t>Requisição</w:t>
+      </w:r>
+      <w:r>
+        <w:rPr>
+          <w:bCs/>
+          <w:sz w:val="24"/>
+          <w:szCs w:val="24"/>
+        </w:rPr>
+        <w:t>”</w:t>
+      </w:r>
+      <w:r>
+        <w:rPr>
+          <w:bCs/>
+          <w:sz w:val="24"/>
+          <w:szCs w:val="24"/>
+        </w:rPr>
+        <w:t xml:space="preserve"> e pressionar o botão </w:t>
+      </w:r>
+      <w:r>
+        <w:rPr>
+          <w:bCs/>
+          <w:sz w:val="24"/>
+          <w:szCs w:val="24"/>
+        </w:rPr>
+        <w:t>“</w:t>
+      </w:r>
+      <w:r>
+        <w:rPr>
+          <w:bCs/>
+          <w:sz w:val="24"/>
+          <w:szCs w:val="24"/>
+        </w:rPr>
+        <w:t>Alterar Status</w:t>
+      </w:r>
+      <w:r>
+        <w:rPr>
+          <w:bCs/>
+          <w:sz w:val="24"/>
+          <w:szCs w:val="24"/>
+        </w:rPr>
+        <w:t>”</w:t>
+      </w:r>
+      <w:r>
+        <w:rPr>
+          <w:bCs/>
+          <w:sz w:val="24"/>
+          <w:szCs w:val="24"/>
+        </w:rPr>
+        <w:t>;</w:t>
+      </w:r>
+    </w:p>
+    <w:p>
+      <w:pPr>
+        <w:keepNext/>
+        <w:keepLines/>
+        <w:widowControl w:val="0"/>
+        <w:numPr>
+          <w:ilvl w:val="3"/>
+          <w:numId w:val="1"/>
+        </w:numPr>
+        <w:spacing w:after="120"/>
+        <w:rPr>
+          <w:bCs/>
+          <w:sz w:val="24"/>
+          <w:szCs w:val="24"/>
+        </w:rPr>
+      </w:pPr>
+      <w:r>
+        <w:rPr>
+          <w:bCs/>
+          <w:sz w:val="24"/>
+          <w:szCs w:val="24"/>
+        </w:rPr>
+        <w:t xml:space="preserve">Preencher o campo </w:t>
+      </w:r>
+      <w:r>
+        <w:rPr>
+          <w:bCs/>
+          <w:sz w:val="24"/>
+          <w:szCs w:val="24"/>
+        </w:rPr>
+        <w:t>“</w:t>
+      </w:r>
+      <w:r>
+        <w:rPr>
+          <w:bCs/>
+          <w:sz w:val="24"/>
+          <w:szCs w:val="24"/>
+        </w:rPr>
+        <w:t>justificativa</w:t>
+      </w:r>
+      <w:r>
+        <w:rPr>
+          <w:bCs/>
+          <w:sz w:val="24"/>
+          <w:szCs w:val="24"/>
+        </w:rPr>
+        <w:t>”</w:t>
+      </w:r>
+      <w:r>
+        <w:rPr>
+          <w:bCs/>
+          <w:sz w:val="24"/>
+          <w:szCs w:val="24"/>
+        </w:rPr>
+        <w:t>;</w:t>
+      </w:r>
+    </w:p>
+    <w:p>
+      <w:pPr>
+        <w:keepNext/>
+        <w:keepLines/>
+        <w:widowControl w:val="0"/>
+        <w:numPr>
+          <w:ilvl w:val="3"/>
+          <w:numId w:val="1"/>
+        </w:numPr>
+        <w:spacing w:after="120"/>
+        <w:rPr>
+          <w:bCs/>
+          <w:sz w:val="24"/>
+          <w:szCs w:val="24"/>
+        </w:rPr>
+      </w:pPr>
+      <w:r>
+        <w:rPr>
+          <w:bCs/>
+          <w:sz w:val="24"/>
+          <w:szCs w:val="24"/>
+        </w:rPr>
+        <w:t xml:space="preserve">No campo </w:t>
+      </w:r>
+      <w:r>
+        <w:rPr>
+          <w:bCs/>
+          <w:sz w:val="24"/>
+          <w:szCs w:val="24"/>
+        </w:rPr>
+        <w:t>“</w:t>
+      </w:r>
+      <w:r>
+        <w:rPr>
+          <w:bCs/>
+          <w:sz w:val="24"/>
+          <w:szCs w:val="24"/>
+        </w:rPr>
+        <w:t>novo status</w:t>
+      </w:r>
+      <w:r>
+        <w:rPr>
+          <w:bCs/>
+          <w:sz w:val="24"/>
+          <w:szCs w:val="24"/>
+        </w:rPr>
+        <w:t>”</w:t>
+      </w:r>
+      <w:r>
+        <w:rPr>
+          <w:bCs/>
+          <w:sz w:val="24"/>
+          <w:szCs w:val="24"/>
+        </w:rPr>
+        <w:t xml:space="preserve"> selecionar </w:t>
+      </w:r>
+      <w:r>
+        <w:rPr>
+          <w:bCs/>
+          <w:sz w:val="24"/>
+          <w:szCs w:val="24"/>
+        </w:rPr>
+        <w:t>“</w:t>
+      </w:r>
+      <w:r>
+        <w:rPr>
+          <w:bCs/>
+          <w:sz w:val="24"/>
+          <w:szCs w:val="24"/>
+        </w:rPr>
+        <w:t>Aguardando Validação</w:t>
+      </w:r>
+      <w:r>
+        <w:rPr>
+          <w:bCs/>
+          <w:sz w:val="24"/>
+          <w:szCs w:val="24"/>
+        </w:rPr>
+        <w:t>”</w:t>
+      </w:r>
+      <w:r>
+        <w:rPr>
+          <w:bCs/>
+          <w:sz w:val="24"/>
+          <w:szCs w:val="24"/>
+        </w:rPr>
+        <w:t>;</w:t>
+      </w:r>
+    </w:p>
+    <w:p>
+      <w:pPr>
+        <w:keepNext/>
+        <w:keepLines/>
+        <w:widowControl w:val="0"/>
+        <w:numPr>
+          <w:ilvl w:val="3"/>
+          <w:numId w:val="1"/>
+        </w:numPr>
+        <w:spacing w:after="120"/>
+        <w:rPr>
+          <w:bCs/>
+          <w:sz w:val="24"/>
+          <w:szCs w:val="24"/>
+        </w:rPr>
+      </w:pPr>
+      <w:r>
+        <w:rPr>
+          <w:bCs/>
+          <w:sz w:val="24"/>
+          <w:szCs w:val="24"/>
+        </w:rPr>
+        <w:t xml:space="preserve">Pressionar o botão </w:t>
+      </w:r>
+      <w:r>
+        <w:rPr>
+          <w:bCs/>
+          <w:sz w:val="24"/>
+          <w:szCs w:val="24"/>
+        </w:rPr>
+        <w:t>“</w:t>
+      </w:r>
+      <w:r>
+        <w:rPr>
+          <w:bCs/>
+          <w:sz w:val="24"/>
+          <w:szCs w:val="24"/>
+        </w:rPr>
+        <w:t>Confirmar</w:t>
+      </w:r>
+      <w:r>
+        <w:rPr>
+          <w:bCs/>
+          <w:sz w:val="24"/>
+          <w:szCs w:val="24"/>
+        </w:rPr>
+        <w:t>”</w:t>
+      </w:r>
+      <w:r>
+        <w:rPr>
+          <w:bCs/>
+          <w:sz w:val="24"/>
+          <w:szCs w:val="24"/>
+        </w:rPr>
+        <w:t>;</w:t>
+      </w:r>
+    </w:p>
+    <w:p>
+      <w:pPr>
+        <w:keepNext/>
+        <w:keepLines/>
+        <w:widowControl w:val="0"/>
+        <w:numPr>
+          <w:ilvl w:val="2"/>
+          <w:numId w:val="1"/>
+        </w:numPr>
+        <w:spacing w:after="120"/>
+        <w:rPr>
+          <w:sz w:val="24"/>
+          <w:szCs w:val="24"/>
+          <w:lang w:val="pt-PT"/>
+        </w:rPr>
+      </w:pPr>
+      <w:r>
+        <w:rPr>
+          <w:sz w:val="24"/>
+          <w:szCs w:val="24"/>
+          <w:lang w:val="pt-PT"/>
+        </w:rPr>
+        <w:t>Para ajuste de preço de referência:</w:t>
+      </w:r>
+    </w:p>
+    <w:p>
+      <w:pPr>
+        <w:keepNext/>
+        <w:keepLines/>
+        <w:widowControl w:val="0"/>
+        <w:numPr>
+          <w:ilvl w:val="3"/>
+          <w:numId w:val="1"/>
+        </w:numPr>
+        <w:spacing w:after="120"/>
+        <w:rPr>
+          <w:bCs/>
+          <w:sz w:val="24"/>
+          <w:szCs w:val="24"/>
+        </w:rPr>
+      </w:pPr>
+      <w:r>
+        <w:rPr>
+          <w:bCs/>
+          <w:sz w:val="24"/>
+          <w:szCs w:val="24"/>
+        </w:rPr>
+        <w:t xml:space="preserve">Selecionar a aba </w:t>
+      </w:r>
+      <w:r>
+        <w:rPr>
+          <w:bCs/>
+          <w:sz w:val="24"/>
+          <w:szCs w:val="24"/>
+        </w:rPr>
+        <w:t>“</w:t>
+      </w:r>
+      <w:r>
+        <w:rPr>
+          <w:bCs/>
+          <w:sz w:val="24"/>
+          <w:szCs w:val="24"/>
+        </w:rPr>
+        <w:t>Requisição</w:t>
+      </w:r>
+      <w:r>
+        <w:rPr>
+          <w:bCs/>
+          <w:sz w:val="24"/>
+          <w:szCs w:val="24"/>
+        </w:rPr>
+        <w:t>”</w:t>
+      </w:r>
+      <w:r>
+        <w:rPr>
+          <w:bCs/>
+          <w:sz w:val="24"/>
+          <w:szCs w:val="24"/>
+        </w:rPr>
+        <w:t xml:space="preserve"> e </w:t>
+      </w:r>
+      <w:r>
+        <w:rPr>
+          <w:bCs/>
+          <w:sz w:val="24"/>
+          <w:szCs w:val="24"/>
+        </w:rPr>
+        <w:t>clicar em</w:t>
+      </w:r>
+      <w:r>
+        <w:rPr>
+          <w:bCs/>
+          <w:sz w:val="24"/>
+          <w:szCs w:val="24"/>
+        </w:rPr>
+        <w:t xml:space="preserve"> </w:t>
+      </w:r>
+      <w:r>
+        <w:rPr>
+          <w:bCs/>
+          <w:sz w:val="24"/>
+          <w:szCs w:val="24"/>
+        </w:rPr>
+        <w:t>“</w:t>
+      </w:r>
+      <w:r>
+        <w:rPr>
+          <w:bCs/>
+          <w:sz w:val="24"/>
+          <w:szCs w:val="24"/>
+        </w:rPr>
+        <w:t>Gerenciamento de Requisição</w:t>
+      </w:r>
+      <w:r>
+        <w:rPr>
+          <w:bCs/>
+          <w:sz w:val="24"/>
+          <w:szCs w:val="24"/>
+        </w:rPr>
+        <w:t>”</w:t>
+      </w:r>
+      <w:r>
+        <w:rPr>
+          <w:bCs/>
+          <w:sz w:val="24"/>
+          <w:szCs w:val="24"/>
+        </w:rPr>
+        <w:t>;</w:t>
+      </w:r>
+    </w:p>
+    <w:p>
+      <w:pPr>
+        <w:keepNext/>
+        <w:keepLines/>
+        <w:widowControl w:val="0"/>
+        <w:numPr>
+          <w:ilvl w:val="3"/>
+          <w:numId w:val="1"/>
+        </w:numPr>
+        <w:spacing w:after="120"/>
+        <w:rPr>
+          <w:bCs/>
+          <w:sz w:val="24"/>
+          <w:szCs w:val="24"/>
+        </w:rPr>
+      </w:pPr>
+      <w:r>
+        <w:rPr>
+          <w:bCs/>
+          <w:sz w:val="24"/>
+          <w:szCs w:val="24"/>
+        </w:rPr>
+        <w:t xml:space="preserve">No campo </w:t>
+      </w:r>
+      <w:r>
+        <w:rPr>
+          <w:bCs/>
+          <w:sz w:val="24"/>
+          <w:szCs w:val="24"/>
+        </w:rPr>
+        <w:t>“</w:t>
+      </w:r>
+      <w:r>
+        <w:rPr>
+          <w:bCs/>
+          <w:sz w:val="24"/>
+          <w:szCs w:val="24"/>
+        </w:rPr>
+        <w:t>Requisição</w:t>
+      </w:r>
+      <w:r>
+        <w:rPr>
+          <w:bCs/>
+          <w:sz w:val="24"/>
+          <w:szCs w:val="24"/>
+        </w:rPr>
+        <w:t>”</w:t>
+      </w:r>
+      <w:r>
+        <w:rPr>
+          <w:bCs/>
+          <w:sz w:val="24"/>
+          <w:szCs w:val="24"/>
+        </w:rPr>
+        <w:t xml:space="preserve"> informar a requisição que deseja alterar;</w:t>
+      </w:r>
+    </w:p>
+    <w:p>
+      <w:pPr>
+        <w:keepNext/>
+        <w:keepLines/>
+        <w:widowControl w:val="0"/>
+        <w:numPr>
+          <w:ilvl w:val="3"/>
+          <w:numId w:val="1"/>
+        </w:numPr>
+        <w:spacing w:after="120"/>
+        <w:rPr>
+          <w:bCs/>
+          <w:sz w:val="24"/>
+          <w:szCs w:val="24"/>
+        </w:rPr>
+      </w:pPr>
+      <w:r>
+        <w:rPr>
+          <w:bCs/>
+          <w:sz w:val="24"/>
+          <w:szCs w:val="24"/>
+        </w:rPr>
+        <w:t xml:space="preserve">No campo </w:t>
+      </w:r>
+      <w:r>
+        <w:rPr>
+          <w:bCs/>
+          <w:sz w:val="24"/>
+          <w:szCs w:val="24"/>
+        </w:rPr>
+        <w:t>“</w:t>
+      </w:r>
+      <w:r>
+        <w:rPr>
+          <w:bCs/>
+          <w:sz w:val="24"/>
+          <w:szCs w:val="24"/>
+        </w:rPr>
+        <w:t>Tipo</w:t>
+      </w:r>
+      <w:r>
+        <w:rPr>
+          <w:bCs/>
+          <w:sz w:val="24"/>
+          <w:szCs w:val="24"/>
+        </w:rPr>
+        <w:t>”</w:t>
+      </w:r>
+      <w:r>
+        <w:rPr>
+          <w:bCs/>
+          <w:sz w:val="24"/>
+          <w:szCs w:val="24"/>
+        </w:rPr>
+        <w:t xml:space="preserve"> e </w:t>
+      </w:r>
+      <w:r>
+        <w:rPr>
+          <w:bCs/>
+          <w:sz w:val="24"/>
+          <w:szCs w:val="24"/>
+        </w:rPr>
+        <w:t>“</w:t>
+      </w:r>
+      <w:r>
+        <w:rPr>
+          <w:bCs/>
+          <w:sz w:val="24"/>
+          <w:szCs w:val="24"/>
+        </w:rPr>
+        <w:t>Status</w:t>
+      </w:r>
+      <w:r>
+        <w:rPr>
+          <w:bCs/>
+          <w:sz w:val="24"/>
+          <w:szCs w:val="24"/>
+        </w:rPr>
+        <w:t>”</w:t>
+      </w:r>
+      <w:r>
+        <w:rPr>
+          <w:bCs/>
+          <w:sz w:val="24"/>
+          <w:szCs w:val="24"/>
+        </w:rPr>
+        <w:t xml:space="preserve"> </w:t>
+      </w:r>
+      <w:r>
+        <w:rPr>
+          <w:bCs/>
+          <w:sz w:val="24"/>
+          <w:szCs w:val="24"/>
+        </w:rPr>
+        <w:t>selecionar</w:t>
+      </w:r>
+      <w:r>
+        <w:rPr>
+          <w:bCs/>
+          <w:sz w:val="24"/>
+          <w:szCs w:val="24"/>
+        </w:rPr>
+        <w:t xml:space="preserve"> </w:t>
+      </w:r>
+      <w:r>
+        <w:rPr>
+          <w:bCs/>
+          <w:sz w:val="24"/>
+          <w:szCs w:val="24"/>
+        </w:rPr>
+        <w:t>“</w:t>
+      </w:r>
+      <w:r>
+        <w:rPr>
+          <w:bCs/>
+          <w:sz w:val="24"/>
+          <w:szCs w:val="24"/>
+        </w:rPr>
+        <w:t>Todos</w:t>
+      </w:r>
+      <w:r>
+        <w:rPr>
+          <w:bCs/>
+          <w:sz w:val="24"/>
+          <w:szCs w:val="24"/>
+        </w:rPr>
+        <w:t>”</w:t>
+      </w:r>
+      <w:r>
+        <w:rPr>
+          <w:bCs/>
+          <w:sz w:val="24"/>
+          <w:szCs w:val="24"/>
+        </w:rPr>
+        <w:t xml:space="preserve">, </w:t>
+      </w:r>
+      <w:r>
+        <w:rPr>
+          <w:bCs/>
+          <w:sz w:val="24"/>
+          <w:szCs w:val="24"/>
+        </w:rPr>
+        <w:t xml:space="preserve">deixando </w:t>
+      </w:r>
+      <w:r>
+        <w:rPr>
+          <w:bCs/>
+          <w:sz w:val="24"/>
+          <w:szCs w:val="24"/>
+        </w:rPr>
+        <w:t>o restante dos campos em branco;</w:t>
+      </w:r>
+    </w:p>
+    <w:p>
+      <w:pPr>
+        <w:keepNext/>
+        <w:keepLines/>
+        <w:widowControl w:val="0"/>
+        <w:numPr>
+          <w:ilvl w:val="3"/>
+          <w:numId w:val="1"/>
+        </w:numPr>
+        <w:spacing w:after="120"/>
+        <w:rPr>
+          <w:bCs/>
+          <w:sz w:val="24"/>
+          <w:szCs w:val="24"/>
+        </w:rPr>
+      </w:pPr>
+      <w:r>
+        <w:rPr>
+          <w:bCs/>
+          <w:sz w:val="24"/>
+          <w:szCs w:val="24"/>
+        </w:rPr>
+        <w:t>Pressionar a tecla de</w:t>
+      </w:r>
+      <w:r>
+        <w:rPr>
+          <w:bCs/>
+          <w:sz w:val="24"/>
+          <w:szCs w:val="24"/>
+        </w:rPr>
+        <w:t xml:space="preserve"> ”</w:t>
+      </w:r>
+      <w:r>
+        <w:rPr>
+          <w:bCs/>
+          <w:sz w:val="24"/>
+          <w:szCs w:val="24"/>
+        </w:rPr>
+        <w:t>Busca</w:t>
+      </w:r>
+      <w:r>
+        <w:rPr>
+          <w:bCs/>
+          <w:sz w:val="24"/>
+          <w:szCs w:val="24"/>
+        </w:rPr>
+        <w:t>”</w:t>
+      </w:r>
+      <w:r>
+        <w:rPr>
+          <w:bCs/>
+          <w:sz w:val="24"/>
+          <w:szCs w:val="24"/>
+        </w:rPr>
+        <w:t>;</w:t>
+      </w:r>
+    </w:p>
+    <w:p>
+      <w:pPr>
+        <w:keepNext/>
+        <w:keepLines/>
+        <w:widowControl w:val="0"/>
+        <w:numPr>
+          <w:ilvl w:val="3"/>
+          <w:numId w:val="1"/>
+        </w:numPr>
+        <w:spacing w:after="120"/>
+        <w:rPr>
+          <w:bCs/>
+          <w:sz w:val="24"/>
+          <w:szCs w:val="24"/>
+        </w:rPr>
+      </w:pPr>
+      <w:r>
+        <w:rPr>
+          <w:bCs/>
+          <w:sz w:val="24"/>
+          <w:szCs w:val="24"/>
+        </w:rPr>
+        <w:t xml:space="preserve">Selecionar a </w:t>
+      </w:r>
+      <w:r>
+        <w:rPr>
+          <w:bCs/>
+          <w:sz w:val="24"/>
+          <w:szCs w:val="24"/>
+        </w:rPr>
+        <w:t>“</w:t>
+      </w:r>
+      <w:r>
+        <w:rPr>
+          <w:bCs/>
+          <w:sz w:val="24"/>
+          <w:szCs w:val="24"/>
+        </w:rPr>
+        <w:t>Requisição</w:t>
+      </w:r>
+      <w:r>
+        <w:rPr>
+          <w:bCs/>
+          <w:sz w:val="24"/>
+          <w:szCs w:val="24"/>
+        </w:rPr>
+        <w:t>”</w:t>
+      </w:r>
+      <w:r>
+        <w:rPr>
+          <w:bCs/>
+          <w:sz w:val="24"/>
+          <w:szCs w:val="24"/>
+        </w:rPr>
+        <w:t xml:space="preserve"> e pressionar o botão </w:t>
+      </w:r>
+      <w:r>
+        <w:rPr>
+          <w:bCs/>
+          <w:sz w:val="24"/>
+          <w:szCs w:val="24"/>
+        </w:rPr>
+        <w:t>“</w:t>
+      </w:r>
+      <w:r>
+        <w:rPr>
+          <w:bCs/>
+          <w:sz w:val="24"/>
+          <w:szCs w:val="24"/>
+        </w:rPr>
+        <w:t>Alterar Requisição</w:t>
+      </w:r>
+      <w:r>
+        <w:rPr>
+          <w:bCs/>
+          <w:sz w:val="24"/>
+          <w:szCs w:val="24"/>
+        </w:rPr>
+        <w:t>”</w:t>
+      </w:r>
+      <w:r>
+        <w:rPr>
+          <w:bCs/>
+          <w:sz w:val="24"/>
+          <w:szCs w:val="24"/>
+        </w:rPr>
+        <w:t>;</w:t>
+      </w:r>
+    </w:p>
+    <w:p>
+      <w:pPr>
+        <w:keepNext/>
+        <w:keepLines/>
+        <w:widowControl w:val="0"/>
+        <w:numPr>
+          <w:ilvl w:val="3"/>
+          <w:numId w:val="1"/>
+        </w:numPr>
+        <w:spacing w:after="120"/>
+        <w:rPr>
+          <w:bCs/>
+          <w:sz w:val="24"/>
+          <w:szCs w:val="24"/>
+        </w:rPr>
+      </w:pPr>
+      <w:r>
+        <w:rPr>
+          <w:bCs/>
+          <w:sz w:val="24"/>
+          <w:szCs w:val="24"/>
+        </w:rPr>
+        <w:t xml:space="preserve">Inserir o novo preço de </w:t>
+      </w:r>
+      <w:r>
+        <w:rPr>
+          <w:bCs/>
+          <w:sz w:val="24"/>
+          <w:szCs w:val="24"/>
+        </w:rPr>
+        <w:t>r</w:t>
+      </w:r>
+      <w:r>
+        <w:rPr>
+          <w:bCs/>
+          <w:sz w:val="24"/>
+          <w:szCs w:val="24"/>
+        </w:rPr>
+        <w:t>eferência</w:t>
+      </w:r>
+      <w:r>
+        <w:rPr>
+          <w:bCs/>
+          <w:sz w:val="24"/>
+          <w:szCs w:val="24"/>
+        </w:rPr>
+        <w:t xml:space="preserve"> e/ou quantidade</w:t>
+      </w:r>
+      <w:r>
+        <w:rPr>
+          <w:bCs/>
+          <w:sz w:val="24"/>
+          <w:szCs w:val="24"/>
+        </w:rPr>
+        <w:t>;</w:t>
+      </w:r>
+    </w:p>
+    <w:p>
+      <w:pPr>
+        <w:keepNext/>
+        <w:keepLines/>
+        <w:widowControl w:val="0"/>
+        <w:numPr>
+          <w:ilvl w:val="3"/>
+          <w:numId w:val="1"/>
+        </w:numPr>
+        <w:spacing w:after="120"/>
+        <w:rPr>
+          <w:bCs/>
+          <w:sz w:val="24"/>
+          <w:szCs w:val="24"/>
+        </w:rPr>
+      </w:pPr>
+      <w:r>
+        <w:rPr>
+          <w:bCs/>
+          <w:sz w:val="24"/>
+          <w:szCs w:val="24"/>
+        </w:rPr>
+        <w:t>Pressionar o botão para salvar as alterações.</w:t>
+      </w:r>
+    </w:p>
+    <w:p>
+      <w:pPr>
+        <w:keepNext/>
+        <w:keepLines/>
+        <w:widowControl w:val="0"/>
+        <w:numPr>
+          <w:ilvl w:val="2"/>
+          <w:numId w:val="1"/>
+        </w:numPr>
+        <w:spacing w:after="120"/>
+        <w:jc w:val="both"/>
+        <w:rPr>
+          <w:b/>
+          <w:sz w:val="24"/>
+          <w:szCs w:val="24"/>
+        </w:rPr>
+      </w:pPr>
+      <w:bookmarkStart w:id="0" w:name="_GoBack"/>
+      <w:bookmarkEnd w:id="0"/>
+      <w:r>
+        <w:rPr>
+          <w:sz w:val="24"/>
+          <w:szCs w:val="24"/>
+          <w:lang w:val="pt-PT"/>
+        </w:rPr>
+        <w:lastRenderedPageBreak/>
         <w:t xml:space="preserve">Uma vez feitos os ajustes, a TPLJ do Parque deve ser notificada por email </w:t>
       </w:r>
       <w:r>
@@ -3414,13 +4649,6 @@
         </w:rPr>
         <w:t>.</w:t>
       </w:r>
-      <w:r>
-        <w:rPr>
-          <w:sz w:val="24"/>
-          <w:szCs w:val="24"/>
-        </w:rPr>
-        <w:t xml:space="preserve"> </w:t>
-      </w:r>
     </w:p>
     <w:p>
       <w:pPr>
@@ -3819,6 +5047,7 @@
       </w:r>
       <w:r>
         <w:rPr>
+          <w:b/>
           <w:color w:val="000000"/>
           <w:sz w:val="24"/>
           <w:szCs w:val="24"/>
@@ -3839,15 +5068,7 @@
           <w:sz w:val="24"/>
           <w:szCs w:val="24"/>
         </w:rPr>
-        <w:t xml:space="preserve"> </w:t>
-      </w:r>
-      <w:r>
-        <w:rPr>
-          <w:color w:val="000000"/>
-          <w:sz w:val="24"/>
-          <w:szCs w:val="24"/>
-        </w:rPr>
-        <w:t xml:space="preserve">Cel </w:t>
+        <w:t>Cel</w:t>
       </w:r>
       <w:r>
         <w:rPr>
@@ -3968,15 +5189,6 @@
           <w:u w:val="single"/>
         </w:rPr>
       </w:pPr>
-      <w:r>
-        <w:rPr>
-          <w:color w:val="000000"/>
-          <w:sz w:val="24"/>
-          <w:szCs w:val="24"/>
-          <w:u w:val="single"/>
-        </w:rPr>
-        <w:t xml:space="preserve"> </w:t>
-      </w:r>
     </w:p>
     <w:p>
       <w:pPr>
@@ -4002,7 +5214,7 @@
           <w:sz w:val="24"/>
           <w:szCs w:val="24"/>
         </w:rPr>
-        <w:t xml:space="preserve"> TAVARES CAMARA Ten Cel Int</w:t>
+        <w:t xml:space="preserve"> TAVARES CAMARA TenCelInt</w:t>
       </w:r>
     </w:p>
     <w:p>
@@ -4050,15 +5262,6 @@
           <w:u w:val="single"/>
         </w:rPr>
       </w:pPr>
-      <w:r>
-        <w:rPr>
-          <w:color w:val="000000"/>
-          <w:sz w:val="24"/>
-          <w:szCs w:val="24"/>
-          <w:u w:val="single"/>
-        </w:rPr>
-        <w:t xml:space="preserve">    </w:t>
-      </w:r>
     </w:p>
     <w:p>
       <w:pPr>
@@ -4198,14 +5401,6 @@
           <w:szCs w:val="24"/>
         </w:rPr>
       </w:pPr>
-      <w:r>
-        <w:rPr>
-          <w:color w:val="000000"/>
-          <w:sz w:val="24"/>
-          <w:szCs w:val="24"/>
-        </w:rPr>
-        <w:t xml:space="preserve"> </w:t>
-      </w:r>
     </w:p>
     <w:p>
       <w:pPr>
@@ -4219,25 +5414,6 @@
     </w:p>
     <w:p>
       <w:pPr>
-        <w:rPr>
-          <w:color w:val="000000"/>
-          <w:sz w:val="24"/>
-          <w:szCs w:val="24"/>
-        </w:rPr>
-      </w:pPr>
-      <w:r>
-        <w:rPr>
-          <w:b/>
-          <w:color w:val="000000"/>
-          <w:sz w:val="28"/>
-          <w:szCs w:val="24"/>
-        </w:rPr>
-        <w:br w:type="page"/>
-      </w:r>
-    </w:p>
-    <w:p>
-      <w:pPr>
-        <w:jc w:val="both"/>
         <w:rPr>
           <w:color w:val="000000"/>
           <w:szCs w:val="24"/>
@@ -9141,136 +10317,145 @@
     </w:rPrDefault>
     <w:pPrDefault/>
   </w:docDefaults>
-  <w:latentStyles w:defLockedState="0" w:defUIPriority="0" w:defSemiHidden="0" w:defUnhideWhenUsed="0" w:defQFormat="0" w:count="267">
-    <w:lsdException w:name="Normal" w:qFormat="1"/>
-    <w:lsdException w:name="heading 1" w:uiPriority="99" w:qFormat="1"/>
-    <w:lsdException w:name="heading 2" w:semiHidden="1" w:unhideWhenUsed="1" w:qFormat="1"/>
-    <w:lsdException w:name="heading 3" w:semiHidden="1" w:unhideWhenUsed="1" w:qFormat="1"/>
-    <w:lsdException w:name="heading 4" w:semiHidden="1" w:unhideWhenUsed="1" w:qFormat="1"/>
-    <w:lsdException w:name="heading 5" w:semiHidden="1" w:unhideWhenUsed="1" w:qFormat="1"/>
-    <w:lsdException w:name="heading 6" w:semiHidden="1" w:unhideWhenUsed="1" w:qFormat="1"/>
+  <w:latentStyles w:defLockedState="0" w:defUIPriority="0" w:defSemiHidden="1" w:defUnhideWhenUsed="1" w:defQFormat="0" w:count="267">
+    <w:lsdException w:name="Normal" w:semiHidden="0" w:unhideWhenUsed="0" w:qFormat="1"/>
+    <w:lsdException w:name="heading 1" w:semiHidden="0" w:uiPriority="99" w:unhideWhenUsed="0" w:qFormat="1"/>
+    <w:lsdException w:name="heading 2" w:qFormat="1"/>
+    <w:lsdException w:name="heading 3" w:qFormat="1"/>
+    <w:lsdException w:name="heading 4" w:qFormat="1"/>
+    <w:lsdException w:name="heading 5" w:qFormat="1"/>
+    <w:lsdException w:name="heading 6" w:qFormat="1"/>
     <w:lsdException w:name="heading 7" w:qFormat="1"/>
-    <w:lsdException w:name="heading 8" w:semiHidden="1" w:unhideWhenUsed="1" w:qFormat="1"/>
+    <w:lsdException w:name="heading 8" w:qFormat="1"/>
     <w:lsdException w:name="heading 9" w:uiPriority="99" w:qFormat="1"/>
     <w:lsdException w:name="header" w:uiPriority="99"/>
     <w:lsdException w:name="footer" w:uiPriority="99"/>
-    <w:lsdException w:name="caption" w:semiHidden="1" w:unhideWhenUsed="1" w:qFormat="1"/>
-    <w:lsdException w:name="Title" w:qFormat="1"/>
-    <w:lsdException w:name="Subtitle" w:qFormat="1"/>
-    <w:lsdException w:name="Strong" w:qFormat="1"/>
-    <w:lsdException w:name="Emphasis" w:qFormat="1"/>
+    <w:lsdException w:name="caption" w:qFormat="1"/>
+    <w:lsdException w:name="table of authorities" w:semiHidden="0" w:unhideWhenUsed="0"/>
+    <w:lsdException w:name="List" w:semiHidden="0" w:unhideWhenUsed="0"/>
+    <w:lsdException w:name="List Bullet" w:semiHidden="0" w:unhideWhenUsed="0"/>
+    <w:lsdException w:name="Title" w:semiHidden="0" w:unhideWhenUsed="0" w:qFormat="1"/>
+    <w:lsdException w:name="List Continue 2" w:semiHidden="0" w:unhideWhenUsed="0"/>
+    <w:lsdException w:name="List Continue 3" w:semiHidden="0" w:unhideWhenUsed="0"/>
+    <w:lsdException w:name="List Continue 4" w:semiHidden="0" w:unhideWhenUsed="0"/>
+    <w:lsdException w:name="List Continue 5" w:semiHidden="0" w:unhideWhenUsed="0"/>
+    <w:lsdException w:name="Subtitle" w:semiHidden="0" w:unhideWhenUsed="0" w:qFormat="1"/>
+    <w:lsdException w:name="Strong" w:semiHidden="0" w:unhideWhenUsed="0" w:qFormat="1"/>
+    <w:lsdException w:name="Emphasis" w:semiHidden="0" w:unhideWhenUsed="0" w:qFormat="1"/>
     <w:lsdException w:name="Normal (Web)" w:uiPriority="99"/>
-    <w:lsdException w:name="Placeholder Text" w:semiHidden="1" w:uiPriority="99"/>
-    <w:lsdException w:name="No Spacing" w:uiPriority="1" w:qFormat="1"/>
-    <w:lsdException w:name="Light Shading" w:uiPriority="60"/>
-    <w:lsdException w:name="Light List" w:uiPriority="61"/>
-    <w:lsdException w:name="Light Grid" w:uiPriority="62"/>
-    <w:lsdException w:name="Medium Shading 1" w:uiPriority="63"/>
-    <w:lsdException w:name="Medium Shading 2" w:uiPriority="64"/>
-    <w:lsdException w:name="Medium List 1" w:uiPriority="65"/>
-    <w:lsdException w:name="Medium List 2" w:uiPriority="66"/>
-    <w:lsdException w:name="Medium Grid 1" w:uiPriority="67"/>
-    <w:lsdException w:name="Medium Grid 2" w:uiPriority="68"/>
-    <w:lsdException w:name="Medium Grid 3" w:uiPriority="69"/>
-    <w:lsdException w:name="Dark List" w:uiPriority="70"/>
-    <w:lsdException w:name="Colorful Shading" w:uiPriority="71"/>
-    <w:lsdException w:name="Colorful List" w:uiPriority="72"/>
-    <w:lsdException w:name="Colorful Grid" w:uiPriority="73"/>
-    <w:lsdException w:name="Light Shading Accent 1" w:uiPriority="60"/>
-    <w:lsdException w:name="Light List Accent 1" w:uiPriority="61"/>
-    <w:lsdException w:name="Light Grid Accent 1" w:uiPriority="62"/>
-    <w:lsdException w:name="Medium Shading 1 Accent 1" w:uiPriority="63"/>
-    <w:lsdException w:name="Medium Shading 2 Accent 1" w:uiPriority="64"/>
-    <w:lsdException w:name="Medium List 1 Accent 1" w:uiPriority="65"/>
-    <w:lsdException w:name="Revision" w:semiHidden="1" w:uiPriority="99"/>
-    <w:lsdException w:name="List Paragraph" w:uiPriority="34" w:qFormat="1"/>
-    <w:lsdException w:name="Quote" w:uiPriority="29" w:qFormat="1"/>
-    <w:lsdException w:name="Intense Quote" w:uiPriority="30" w:qFormat="1"/>
-    <w:lsdException w:name="Medium List 2 Accent 1" w:uiPriority="66"/>
-    <w:lsdException w:name="Medium Grid 1 Accent 1" w:uiPriority="67"/>
-    <w:lsdException w:name="Medium Grid 2 Accent 1" w:uiPriority="68"/>
-    <w:lsdException w:name="Medium Grid 3 Accent 1" w:uiPriority="69"/>
-    <w:lsdException w:name="Dark List Accent 1" w:uiPriority="70"/>
-    <w:lsdException w:name="Colorful Shading Accent 1" w:uiPriority="71"/>
-    <w:lsdException w:name="Colorful List Accent 1" w:uiPriority="72"/>
-    <w:lsdException w:name="Colorful Grid Accent 1" w:uiPriority="73"/>
-    <w:lsdException w:name="Light Shading Accent 2" w:uiPriority="60"/>
-    <w:lsdException w:name="Light List Accent 2" w:uiPriority="61"/>
-    <w:lsdException w:name="Light Grid Accent 2" w:uiPriority="62"/>
-    <w:lsdException w:name="Medium Shading 1 Accent 2" w:uiPriority="63"/>
-    <w:lsdException w:name="Medium Shading 2 Accent 2" w:uiPriority="64"/>
-    <w:lsdException w:name="Medium List 1 Accent 2" w:uiPriority="65"/>
-    <w:lsdException w:name="Medium List 2 Accent 2" w:uiPriority="66"/>
-    <w:lsdException w:name="Medium Grid 1 Accent 2" w:uiPriority="67"/>
-    <w:lsdException w:name="Medium Grid 2 Accent 2" w:uiPriority="68"/>
-    <w:lsdException w:name="Medium Grid 3 Accent 2" w:uiPriority="69"/>
-    <w:lsdException w:name="Dark List Accent 2" w:uiPriority="70"/>
-    <w:lsdException w:name="Colorful Shading Accent 2" w:uiPriority="71"/>
-    <w:lsdException w:name="Colorful List Accent 2" w:uiPriority="72"/>
-    <w:lsdException w:name="Colorful Grid Accent 2" w:uiPriority="73"/>
-    <w:lsdException w:name="Light Shading Accent 3" w:uiPriority="60"/>
-    <w:lsdException w:name="Light List Accent 3" w:uiPriority="61"/>
-    <w:lsdException w:name="Light Grid Accent 3" w:uiPriority="62"/>
-    <w:lsdException w:name="Medium Shading 1 Accent 3" w:uiPriority="63"/>
-    <w:lsdException w:name="Medium Shading 2 Accent 3" w:uiPriority="64"/>
-    <w:lsdException w:name="Medium List 1 Accent 3" w:uiPriority="65"/>
-    <w:lsdException w:name="Medium List 2 Accent 3" w:uiPriority="66"/>
-    <w:lsdException w:name="Medium Grid 1 Accent 3" w:uiPriority="67"/>
-    <w:lsdException w:name="Medium Grid 2 Accent 3" w:uiPriority="68"/>
-    <w:lsdException w:name="Medium Grid 3 Accent 3" w:uiPriority="69"/>
-    <w:lsdException w:name="Dark List Accent 3" w:uiPriority="70"/>
-    <w:lsdException w:name="Colorful Shading Accent 3" w:uiPriority="71"/>
-    <w:lsdException w:name="Colorful List Accent 3" w:uiPriority="72"/>
-    <w:lsdException w:name="Colorful Grid Accent 3" w:uiPriority="73"/>
-    <w:lsdException w:name="Light Shading Accent 4" w:uiPriority="60"/>
-    <w:lsdException w:name="Light List Accent 4" w:uiPriority="61"/>
-    <w:lsdException w:name="Light Grid Accent 4" w:uiPriority="62"/>
-    <w:lsdException w:name="Medium Shading 1 Accent 4" w:uiPriority="63"/>
-    <w:lsdException w:name="Medium Shading 2 Accent 4" w:uiPriority="64"/>
-    <w:lsdException w:name="Medium List 1 Accent 4" w:uiPriority="65"/>
-    <w:lsdException w:name="Medium List 2 Accent 4" w:uiPriority="66"/>
-    <w:lsdException w:name="Medium Grid 1 Accent 4" w:uiPriority="67"/>
-    <w:lsdException w:name="Medium Grid 2 Accent 4" w:uiPriority="68"/>
-    <w:lsdException w:name="Medium Grid 3 Accent 4" w:uiPriority="69"/>
-    <w:lsdException w:name="Dark List Accent 4" w:uiPriority="70"/>
-    <w:lsdException w:name="Colorful Shading Accent 4" w:uiPriority="71"/>
-    <w:lsdException w:name="Colorful List Accent 4" w:uiPriority="72"/>
-    <w:lsdException w:name="Colorful Grid Accent 4" w:uiPriority="73"/>
-    <w:lsdException w:name="Light Shading Accent 5" w:uiPriority="60"/>
-    <w:lsdException w:name="Light List Accent 5" w:uiPriority="61"/>
-    <w:lsdException w:name="Light Grid Accent 5" w:uiPriority="62"/>
-    <w:lsdException w:name="Medium Shading 1 Accent 5" w:uiPriority="63"/>
-    <w:lsdException w:name="Medium Shading 2 Accent 5" w:uiPriority="64"/>
-    <w:lsdException w:name="Medium List 1 Accent 5" w:uiPriority="65"/>
-    <w:lsdException w:name="Medium List 2 Accent 5" w:uiPriority="66"/>
-    <w:lsdException w:name="Medium Grid 1 Accent 5" w:uiPriority="67"/>
-    <w:lsdException w:name="Medium Grid 2 Accent 5" w:uiPriority="68"/>
-    <w:lsdException w:name="Medium Grid 3 Accent 5" w:uiPriority="69"/>
-    <w:lsdException w:name="Dark List Accent 5" w:uiPriority="70"/>
-    <w:lsdException w:name="Colorful Shading Accent 5" w:uiPriority="71"/>
-    <w:lsdException w:name="Colorful List Accent 5" w:uiPriority="72"/>
-    <w:lsdException w:name="Colorful Grid Accent 5" w:uiPriority="73"/>
-    <w:lsdException w:name="Light Shading Accent 6" w:uiPriority="60"/>
-    <w:lsdException w:name="Light List Accent 6" w:uiPriority="61"/>
-    <w:lsdException w:name="Light Grid Accent 6" w:uiPriority="62"/>
-    <w:lsdException w:name="Medium Shading 1 Accent 6" w:uiPriority="63"/>
-    <w:lsdException w:name="Medium Shading 2 Accent 6" w:uiPriority="64"/>
-    <w:lsdException w:name="Medium List 1 Accent 6" w:uiPriority="65"/>
-    <w:lsdException w:name="Medium List 2 Accent 6" w:uiPriority="66"/>
-    <w:lsdException w:name="Medium Grid 1 Accent 6" w:uiPriority="67"/>
-    <w:lsdException w:name="Medium Grid 2 Accent 6" w:uiPriority="68"/>
-    <w:lsdException w:name="Medium Grid 3 Accent 6" w:uiPriority="69"/>
-    <w:lsdException w:name="Dark List Accent 6" w:uiPriority="70"/>
-    <w:lsdException w:name="Colorful Shading Accent 6" w:uiPriority="71"/>
-    <w:lsdException w:name="Colorful List Accent 6" w:uiPriority="72"/>
-    <w:lsdException w:name="Colorful Grid Accent 6" w:uiPriority="73"/>
-    <w:lsdException w:name="Subtle Emphasis" w:uiPriority="19" w:qFormat="1"/>
-    <w:lsdException w:name="Intense Emphasis" w:uiPriority="21" w:qFormat="1"/>
-    <w:lsdException w:name="Subtle Reference" w:uiPriority="31" w:qFormat="1"/>
-    <w:lsdException w:name="Intense Reference" w:uiPriority="32" w:qFormat="1"/>
-    <w:lsdException w:name="Book Title" w:uiPriority="33" w:qFormat="1"/>
-    <w:lsdException w:name="Bibliography" w:semiHidden="1" w:uiPriority="37" w:unhideWhenUsed="1"/>
-    <w:lsdException w:name="TOC Heading" w:semiHidden="1" w:uiPriority="39" w:unhideWhenUsed="1" w:qFormat="1"/>
+    <w:lsdException w:name="Balloon Text" w:semiHidden="0" w:unhideWhenUsed="0"/>
+    <w:lsdException w:name="Table Grid" w:semiHidden="0" w:unhideWhenUsed="0"/>
+    <w:lsdException w:name="Placeholder Text" w:uiPriority="99" w:unhideWhenUsed="0"/>
+    <w:lsdException w:name="No Spacing" w:semiHidden="0" w:uiPriority="1" w:unhideWhenUsed="0" w:qFormat="1"/>
+    <w:lsdException w:name="Light Shading" w:semiHidden="0" w:uiPriority="60" w:unhideWhenUsed="0"/>
+    <w:lsdException w:name="Light List" w:semiHidden="0" w:uiPriority="61" w:unhideWhenUsed="0"/>
+    <w:lsdException w:name="Light Grid" w:semiHidden="0" w:uiPriority="62" w:unhideWhenUsed="0"/>
+    <w:lsdException w:name="Medium Shading 1" w:semiHidden="0" w:uiPriority="63" w:unhideWhenUsed="0"/>
+    <w:lsdException w:name="Medium Shading 2" w:semiHidden="0" w:uiPriority="64" w:unhideWhenUsed="0"/>
+    <w:lsdException w:name="Medium List 1" w:semiHidden="0" w:uiPriority="65" w:unhideWhenUsed="0"/>
+    <w:lsdException w:name="Medium List 2" w:semiHidden="0" w:uiPriority="66" w:unhideWhenUsed="0"/>
+    <w:lsdException w:name="Medium Grid 1" w:semiHidden="0" w:uiPriority="67" w:unhideWhenUsed="0"/>
+    <w:lsdException w:name="Medium Grid 2" w:semiHidden="0" w:uiPriority="68" w:unhideWhenUsed="0"/>
+    <w:lsdException w:name="Medium Grid 3" w:semiHidden="0" w:uiPriority="69" w:unhideWhenUsed="0"/>
+    <w:lsdException w:name="Dark List" w:semiHidden="0" w:uiPriority="70" w:unhideWhenUsed="0"/>
+    <w:lsdException w:name="Colorful Shading" w:semiHidden="0" w:uiPriority="71" w:unhideWhenUsed="0"/>
+    <w:lsdException w:name="Colorful List" w:semiHidden="0" w:uiPriority="72" w:unhideWhenUsed="0"/>
+    <w:lsdException w:name="Colorful Grid" w:semiHidden="0" w:uiPriority="73" w:unhideWhenUsed="0"/>
+    <w:lsdException w:name="Light Shading Accent 1" w:semiHidden="0" w:uiPriority="60" w:unhideWhenUsed="0"/>
+    <w:lsdException w:name="Light List Accent 1" w:semiHidden="0" w:uiPriority="61" w:unhideWhenUsed="0"/>
+    <w:lsdException w:name="Light Grid Accent 1" w:semiHidden="0" w:uiPriority="62" w:unhideWhenUsed="0"/>
+    <w:lsdException w:name="Medium Shading 1 Accent 1" w:semiHidden="0" w:uiPriority="63" w:unhideWhenUsed="0"/>
+    <w:lsdException w:name="Medium Shading 2 Accent 1" w:semiHidden="0" w:uiPriority="64" w:unhideWhenUsed="0"/>
+    <w:lsdException w:name="Medium List 1 Accent 1" w:semiHidden="0" w:uiPriority="65" w:unhideWhenUsed="0"/>
+    <w:lsdException w:name="Revision" w:uiPriority="99" w:unhideWhenUsed="0"/>
+    <w:lsdException w:name="List Paragraph" w:semiHidden="0" w:uiPriority="34" w:unhideWhenUsed="0" w:qFormat="1"/>
+    <w:lsdException w:name="Quote" w:semiHidden="0" w:uiPriority="29" w:unhideWhenUsed="0" w:qFormat="1"/>
+    <w:lsdException w:name="Intense Quote" w:semiHidden="0" w:uiPriority="30" w:unhideWhenUsed="0" w:qFormat="1"/>
+    <w:lsdException w:name="Medium List 2 Accent 1" w:semiHidden="0" w:uiPriority="66" w:unhideWhenUsed="0"/>
+    <w:lsdException w:name="Medium Grid 1 Accent 1" w:semiHidden="0" w:uiPriority="67" w:unhideWhenUsed="0"/>
+    <w:lsdException w:name="Medium Grid 2 Accent 1" w:semiHidden="0" w:uiPriority="68" w:unhideWhenUsed="0"/>
+    <w:lsdException w:name="Medium Grid 3 Accent 1" w:semiHidden="0" w:uiPriority="69" w:unhideWhenUsed="0"/>
+    <w:lsdException w:name="Dark List Accent 1" w:semiHidden="0" w:uiPriority="70" w:unhideWhenUsed="0"/>
+    <w:lsdException w:name="Colorful Shading Accent 1" w:semiHidden="0" w:uiPriority="71" w:unhideWhenUsed="0"/>
+    <w:lsdException w:name="Colorful List Accent 1" w:semiHidden="0" w:uiPriority="72" w:unhideWhenUsed="0"/>
+    <w:lsdException w:name="Colorful Grid Accent 1" w:semiHidden="0" w:uiPriority="73" w:unhideWhenUsed="0"/>
+    <w:lsdException w:name="Light Shading Accent 2" w:semiHidden="0" w:uiPriority="60" w:unhideWhenUsed="0"/>
+    <w:lsdException w:name="Light List Accent 2" w:semiHidden="0" w:uiPriority="61" w:unhideWhenUsed="0"/>
+    <w:lsdException w:name="Light Grid Accent 2" w:semiHidden="0" w:uiPriority="62" w:unhideWhenUsed="0"/>
+    <w:lsdException w:name="Medium Shading 1 Accent 2" w:semiHidden="0" w:uiPriority="63" w:unhideWhenUsed="0"/>
+    <w:lsdException w:name="Medium Shading 2 Accent 2" w:semiHidden="0" w:uiPriority="64" w:unhideWhenUsed="0"/>
+    <w:lsdException w:name="Medium List 1 Accent 2" w:semiHidden="0" w:uiPriority="65" w:unhideWhenUsed="0"/>
+    <w:lsdException w:name="Medium List 2 Accent 2" w:semiHidden="0" w:uiPriority="66" w:unhideWhenUsed="0"/>
+    <w:lsdException w:name="Medium Grid 1 Accent 2" w:semiHidden="0" w:uiPriority="67" w:unhideWhenUsed="0"/>
+    <w:lsdException w:name="Medium Grid 2 Accent 2" w:semiHidden="0" w:uiPriority="68" w:unhideWhenUsed="0"/>
+    <w:lsdException w:name="Medium Grid 3 Accent 2" w:semiHidden="0" w:uiPriority="69" w:unhideWhenUsed="0"/>
+    <w:lsdException w:name="Dark List Accent 2" w:semiHidden="0" w:uiPriority="70" w:unhideWhenUsed="0"/>
+    <w:lsdException w:name="Colorful Shading Accent 2" w:semiHidden="0" w:uiPriority="71" w:unhideWhenUsed="0"/>
+    <w:lsdException w:name="Colorful List Accent 2" w:semiHidden="0" w:uiPriority="72" w:unhideWhenUsed="0"/>
+    <w:lsdException w:name="Colorful Grid Accent 2" w:semiHidden="0" w:uiPriority="73" w:unhideWhenUsed="0"/>
+    <w:lsdException w:name="Light Shading Accent 3" w:semiHidden="0" w:uiPriority="60" w:unhideWhenUsed="0"/>
+    <w:lsdException w:name="Light List Accent 3" w:semiHidden="0" w:uiPriority="61" w:unhideWhenUsed="0"/>
+    <w:lsdException w:name="Light Grid Accent 3" w:semiHidden="0" w:uiPriority="62" w:unhideWhenUsed="0"/>
+    <w:lsdException w:name="Medium Shading 1 Accent 3" w:semiHidden="0" w:uiPriority="63" w:unhideWhenUsed="0"/>
+    <w:lsdException w:name="Medium Shading 2 Accent 3" w:semiHidden="0" w:uiPriority="64" w:unhideWhenUsed="0"/>
+    <w:lsdException w:name="Medium List 1 Accent 3" w:semiHidden="0" w:uiPriority="65" w:unhideWhenUsed="0"/>
+    <w:lsdException w:name="Medium List 2 Accent 3" w:semiHidden="0" w:uiPriority="66" w:unhideWhenUsed="0"/>
+    <w:lsdException w:name="Medium Grid 1 Accent 3" w:semiHidden="0" w:uiPriority="67" w:unhideWhenUsed="0"/>
+    <w:lsdException w:name="Medium Grid 2 Accent 3" w:semiHidden="0" w:uiPriority="68" w:unhideWhenUsed="0"/>
+    <w:lsdException w:name="Medium Grid 3 Accent 3" w:semiHidden="0" w:uiPriority="69" w:unhideWhenUsed="0"/>
+    <w:lsdException w:name="Dark List Accent 3" w:semiHidden="0" w:uiPriority="70" w:unhideWhenUsed="0"/>
+    <w:lsdException w:name="Colorful Shading Accent 3" w:semiHidden="0" w:uiPriority="71" w:unhideWhenUsed="0"/>
+    <w:lsdException w:name="Colorful List Accent 3" w:semiHidden="0" w:uiPriority="72" w:unhideWhenUsed="0"/>
+    <w:lsdException w:name="Colorful Grid Accent 3" w:semiHidden="0" w:uiPriority="73" w:unhideWhenUsed="0"/>
+    <w:lsdException w:name="Light Shading Accent 4" w:semiHidden="0" w:uiPriority="60" w:unhideWhenUsed="0"/>
+    <w:lsdException w:name="Light List Accent 4" w:semiHidden="0" w:uiPriority="61" w:unhideWhenUsed="0"/>
+    <w:lsdException w:name="Light Grid Accent 4" w:semiHidden="0" w:uiPriority="62" w:unhideWhenUsed="0"/>
+    <w:lsdException w:name="Medium Shading 1 Accent 4" w:semiHidden="0" w:uiPriority="63" w:unhideWhenUsed="0"/>
+    <w:lsdException w:name="Medium Shading 2 Accent 4" w:semiHidden="0" w:uiPriority="64" w:unhideWhenUsed="0"/>
+    <w:lsdException w:name="Medium List 1 Accent 4" w:semiHidden="0" w:uiPriority="65" w:unhideWhenUsed="0"/>
+    <w:lsdException w:name="Medium List 2 Accent 4" w:semiHidden="0" w:uiPriority="66" w:unhideWhenUsed="0"/>
+    <w:lsdException w:name="Medium Grid 1 Accent 4" w:semiHidden="0" w:uiPriority="67" w:unhideWhenUsed="0"/>
+    <w:lsdException w:name="Medium Grid 2 Accent 4" w:semiHidden="0" w:uiPriority="68" w:unhideWhenUsed="0"/>
+    <w:lsdException w:name="Medium Grid 3 Accent 4" w:semiHidden="0" w:uiPriority="69" w:unhideWhenUsed="0"/>
+    <w:lsdException w:name="Dark List Accent 4" w:semiHidden="0" w:uiPriority="70" w:unhideWhenUsed="0"/>
+    <w:lsdException w:name="Colorful Shading Accent 4" w:semiHidden="0" w:uiPriority="71" w:unhideWhenUsed="0"/>
+    <w:lsdException w:name="Colorful List Accent 4" w:semiHidden="0" w:uiPriority="72" w:unhideWhenUsed="0"/>
+    <w:lsdException w:name="Colorful Grid Accent 4" w:semiHidden="0" w:uiPriority="73" w:unhideWhenUsed="0"/>
+    <w:lsdException w:name="Light Shading Accent 5" w:semiHidden="0" w:uiPriority="60" w:unhideWhenUsed="0"/>
+    <w:lsdException w:name="Light List Accent 5" w:semiHidden="0" w:uiPriority="61" w:unhideWhenUsed="0"/>
+    <w:lsdException w:name="Light Grid Accent 5" w:semiHidden="0" w:uiPriority="62" w:unhideWhenUsed="0"/>
+    <w:lsdException w:name="Medium Shading 1 Accent 5" w:semiHidden="0" w:uiPriority="63" w:unhideWhenUsed="0"/>
+    <w:lsdException w:name="Medium Shading 2 Accent 5" w:semiHidden="0" w:uiPriority="64" w:unhideWhenUsed="0"/>
+    <w:lsdException w:name="Medium List 1 Accent 5" w:semiHidden="0" w:uiPriority="65" w:unhideWhenUsed="0"/>
+    <w:lsdException w:name="Medium List 2 Accent 5" w:semiHidden="0" w:uiPriority="66" w:unhideWhenUsed="0"/>
+    <w:lsdException w:name="Medium Grid 1 Accent 5" w:semiHidden="0" w:uiPriority="67" w:unhideWhenUsed="0"/>
+    <w:lsdException w:name="Medium Grid 2 Accent 5" w:semiHidden="0" w:uiPriority="68" w:unhideWhenUsed="0"/>
+    <w:lsdException w:name="Medium Grid 3 Accent 5" w:semiHidden="0" w:uiPriority="69" w:unhideWhenUsed="0"/>
+    <w:lsdException w:name="Dark List Accent 5" w:semiHidden="0" w:uiPriority="70" w:unhideWhenUsed="0"/>
+    <w:lsdException w:name="Colorful Shading Accent 5" w:semiHidden="0" w:uiPriority="71" w:unhideWhenUsed="0"/>
+    <w:lsdException w:name="Colorful List Accent 5" w:semiHidden="0" w:uiPriority="72" w:unhideWhenUsed="0"/>
+    <w:lsdException w:name="Colorful Grid Accent 5" w:semiHidden="0" w:uiPriority="73" w:unhideWhenUsed="0"/>
+    <w:lsdException w:name="Light Shading Accent 6" w:semiHidden="0" w:uiPriority="60" w:unhideWhenUsed="0"/>
+    <w:lsdException w:name="Light List Accent 6" w:semiHidden="0" w:uiPriority="61" w:unhideWhenUsed="0"/>
+    <w:lsdException w:name="Light Grid Accent 6" w:semiHidden="0" w:uiPriority="62" w:unhideWhenUsed="0"/>
+    <w:lsdException w:name="Medium Shading 1 Accent 6" w:semiHidden="0" w:uiPriority="63" w:unhideWhenUsed="0"/>
+    <w:lsdException w:name="Medium Shading 2 Accent 6" w:semiHidden="0" w:uiPriority="64" w:unhideWhenUsed="0"/>
+    <w:lsdException w:name="Medium List 1 Accent 6" w:semiHidden="0" w:uiPriority="65" w:unhideWhenUsed="0"/>
+    <w:lsdException w:name="Medium List 2 Accent 6" w:semiHidden="0" w:uiPriority="66" w:unhideWhenUsed="0"/>
+    <w:lsdException w:name="Medium Grid 1 Accent 6" w:semiHidden="0" w:uiPriority="67" w:unhideWhenUsed="0"/>
+    <w:lsdException w:name="Medium Grid 2 Accent 6" w:semiHidden="0" w:uiPriority="68" w:unhideWhenUsed="0"/>
+    <w:lsdException w:name="Medium Grid 3 Accent 6" w:semiHidden="0" w:uiPriority="69" w:unhideWhenUsed="0"/>
+    <w:lsdException w:name="Dark List Accent 6" w:semiHidden="0" w:uiPriority="70" w:unhideWhenUsed="0"/>
+    <w:lsdException w:name="Colorful Shading Accent 6" w:semiHidden="0" w:uiPriority="71" w:unhideWhenUsed="0"/>
+    <w:lsdException w:name="Colorful List Accent 6" w:semiHidden="0" w:uiPriority="72" w:unhideWhenUsed="0"/>
+    <w:lsdException w:name="Colorful Grid Accent 6" w:semiHidden="0" w:uiPriority="73" w:unhideWhenUsed="0"/>
+    <w:lsdException w:name="Subtle Emphasis" w:semiHidden="0" w:uiPriority="19" w:unhideWhenUsed="0" w:qFormat="1"/>
+    <w:lsdException w:name="Intense Emphasis" w:semiHidden="0" w:uiPriority="21" w:unhideWhenUsed="0" w:qFormat="1"/>
+    <w:lsdException w:name="Subtle Reference" w:semiHidden="0" w:uiPriority="31" w:unhideWhenUsed="0" w:qFormat="1"/>
+    <w:lsdException w:name="Intense Reference" w:semiHidden="0" w:uiPriority="32" w:unhideWhenUsed="0" w:qFormat="1"/>
+    <w:lsdException w:name="Book Title" w:semiHidden="0" w:uiPriority="33" w:unhideWhenUsed="0" w:qFormat="1"/>
+    <w:lsdException w:name="Bibliography" w:uiPriority="37"/>
+    <w:lsdException w:name="TOC Heading" w:uiPriority="39" w:qFormat="1"/>
   </w:latentStyles>
   <w:style w:type="paragraph" w:default="1" w:styleId="Normal">
     <w:name w:val="Normal"/>
@@ -9852,7 +11037,7 @@
 </file>
 
 <file path=customXml/itemProps1.xml><?xml version="1.0" encoding="utf-8"?>
-<ds:datastoreItem xmlns:ds="http://schemas.openxmlformats.org/officeDocument/2006/customXml" ds:itemID="{84A124A5-C360-4DA6-9E03-5D8DB2BCE925}">
+<ds:datastoreItem xmlns:ds="http://schemas.openxmlformats.org/officeDocument/2006/customXml" ds:itemID="{BB6007CD-1FA0-4241-B138-B50A66EE19A8}">
   <ds:schemaRefs>
     <ds:schemaRef ds:uri="http://schemas.openxmlformats.org/officeDocument/2006/bibliography"/>
   </ds:schemaRefs>

</xml_diff>

<commit_message>
Deployed 0858f62 with MkDocs version: 1.2.2
</commit_message>
<xml_diff>
--- a/legislacao/plog/PLOG0022A.docx
+++ b/legislacao/plog/PLOG0022A.docx
@@ -1305,7 +1305,21 @@
           <w:sz w:val="24"/>
           <w:szCs w:val="24"/>
         </w:rPr>
-        <w:t>Os Parques de Material inserem requisições de material nacionalizado para atender às demais dos projetos por eles suportados.</w:t>
+        <w:t xml:space="preserve">Os Parques de Material inserem requisições de material nacionalizado para atender às </w:t>
+      </w:r>
+      <w:r>
+        <w:rPr>
+          <w:sz w:val="24"/>
+          <w:szCs w:val="24"/>
+        </w:rPr>
+        <w:t>demandas</w:t>
+      </w:r>
+      <w:r>
+        <w:rPr>
+          <w:sz w:val="24"/>
+          <w:szCs w:val="24"/>
+        </w:rPr>
+        <w:t xml:space="preserve"> dos projetos por eles suportados.</w:t>
       </w:r>
     </w:p>
     <w:p>
@@ -5547,7 +5561,7 @@
             <w:b/>
             <w:noProof/>
           </w:rPr>
-          <w:t>1</w:t>
+          <w:t>2</w:t>
         </w:r>
         <w:r>
           <w:rPr>
@@ -5695,7 +5709,7 @@
         <w:b/>
         <w:noProof/>
       </w:rPr>
-      <w:t>6</w:t>
+      <w:t>4</w:t>
     </w:r>
     <w:r>
       <w:rPr>

</xml_diff>